<commit_message>
fixed abstract code-  list item
</commit_message>
<xml_diff>
--- a/Phase_2/p2_ac+SQL.docx
+++ b/Phase_2/p2_ac+SQL.docx
@@ -27063,7 +27063,19 @@
         <w:rPr>
           <w:color w:val="F79646" w:themeColor="accent6"/>
         </w:rPr>
-        <w:t xml:space="preserve"> PendingTrades </w:t>
+        <w:t xml:space="preserve"> Pending</w:t>
+      </w:r>
+      <w:r>
+        <w:rPr>
+          <w:color w:val="F79646" w:themeColor="accent6"/>
+        </w:rPr>
+        <w:t>User</w:t>
+      </w:r>
+      <w:r>
+        <w:rPr>
+          <w:color w:val="F79646" w:themeColor="accent6"/>
+        </w:rPr>
+        <w:t xml:space="preserve">Trades </w:t>
       </w:r>
       <w:r>
         <w:t>is greater than 2</w:t>
@@ -27091,142 +27103,39 @@
             </w:tcBorders>
           </w:tcPr>
           <w:p>
+            <w:pPr>
+              <w:ind w:left="360"/>
+            </w:pPr>
             <w:bookmarkStart w:id="3" w:name="_Hlk108001880"/>
             <w:r>
-              <w:rPr>
-                <w:color w:val="4F81BD" w:themeColor="accent1"/>
-              </w:rPr>
-              <w:t>SELECT COUNT</w:t>
-            </w:r>
-            <w:r>
-              <w:t xml:space="preserve">(Item_number) </w:t>
-            </w:r>
-            <w:r>
-              <w:rPr>
-                <w:color w:val="4F81BD" w:themeColor="accent1"/>
-              </w:rPr>
-              <w:t>AS</w:t>
-            </w:r>
-            <w:r>
-              <w:t xml:space="preserve"> PendingTrades </w:t>
-            </w:r>
-            <w:r>
-              <w:rPr>
-                <w:color w:val="4F81BD" w:themeColor="accent1"/>
-              </w:rPr>
-              <w:t>FROM</w:t>
-            </w:r>
-            <w:r>
-              <w:t xml:space="preserve"> (</w:t>
-            </w:r>
-          </w:p>
-          <w:p>
-            <w:r>
-              <w:rPr>
-                <w:color w:val="4F81BD" w:themeColor="accent1"/>
-              </w:rPr>
-              <w:t>SELECT</w:t>
-            </w:r>
-            <w:r>
-              <w:t xml:space="preserve"> item_number </w:t>
-            </w:r>
-            <w:r>
-              <w:rPr>
-                <w:color w:val="4F81BD" w:themeColor="accent1"/>
-              </w:rPr>
-              <w:t>FROM</w:t>
-            </w:r>
-            <w:r>
-              <w:t xml:space="preserve"> ((((BoardGame </w:t>
-            </w:r>
-            <w:r>
-              <w:rPr>
-                <w:color w:val="4F81BD" w:themeColor="accent1"/>
-              </w:rPr>
-              <w:t>NATURAL</w:t>
-            </w:r>
-            <w:r>
-              <w:rPr>
-                <w:color w:val="4F81BD" w:themeColor="accent1"/>
-              </w:rPr>
-              <w:t xml:space="preserve"> JOIN </w:t>
-            </w:r>
-            <w:r>
-              <w:t xml:space="preserve">PlayingCardGame) </w:t>
-            </w:r>
-            <w:r>
-              <w:rPr>
-                <w:color w:val="4F81BD" w:themeColor="accent1"/>
-              </w:rPr>
-              <w:t>NATURAL</w:t>
-            </w:r>
-            <w:r>
-              <w:rPr>
-                <w:color w:val="4F81BD" w:themeColor="accent1"/>
-              </w:rPr>
-              <w:t xml:space="preserve"> </w:t>
-            </w:r>
-            <w:r>
-              <w:rPr>
-                <w:color w:val="4F81BD" w:themeColor="accent1"/>
-              </w:rPr>
-              <w:t xml:space="preserve">JOIN </w:t>
-            </w:r>
-            <w:r>
-              <w:t xml:space="preserve">CollectibleCardGame) </w:t>
-            </w:r>
-            <w:r>
-              <w:rPr>
-                <w:color w:val="4F81BD" w:themeColor="accent1"/>
-              </w:rPr>
-              <w:t>NATURAL</w:t>
-            </w:r>
-            <w:r>
-              <w:rPr>
-                <w:color w:val="4F81BD" w:themeColor="accent1"/>
-              </w:rPr>
-              <w:t xml:space="preserve"> </w:t>
-            </w:r>
-            <w:r>
-              <w:rPr>
-                <w:color w:val="4F81BD" w:themeColor="accent1"/>
-              </w:rPr>
-              <w:t xml:space="preserve">JOIN </w:t>
-            </w:r>
-            <w:r>
-              <w:t xml:space="preserve">ComputerGame) </w:t>
-            </w:r>
-            <w:r>
-              <w:rPr>
-                <w:color w:val="4F81BD" w:themeColor="accent1"/>
-              </w:rPr>
-              <w:t>NATURAL</w:t>
-            </w:r>
-            <w:r>
-              <w:rPr>
-                <w:color w:val="4F81BD" w:themeColor="accent1"/>
-              </w:rPr>
-              <w:t xml:space="preserve"> </w:t>
-            </w:r>
-            <w:r>
-              <w:rPr>
-                <w:color w:val="4F81BD" w:themeColor="accent1"/>
-              </w:rPr>
-              <w:t xml:space="preserve">JOIN </w:t>
-            </w:r>
-            <w:r>
-              <w:t xml:space="preserve">VideoGame) </w:t>
-            </w:r>
-          </w:p>
-          <w:p>
-            <w:r>
-              <w:rPr>
-                <w:color w:val="4F81BD" w:themeColor="accent1"/>
-              </w:rPr>
-              <w:t>WHERE</w:t>
-            </w:r>
-            <w:r>
-              <w:t xml:space="preserve"> user_email = </w:t>
+              <w:t>SELECT COUNT(item_number) FROM (SELECT item_number FROM (</w:t>
+            </w:r>
+          </w:p>
+          <w:p>
+            <w:pPr>
+              <w:ind w:left="360"/>
+            </w:pPr>
+            <w:r>
+              <w:t>SELECT item_number FROM BoardGame WHERE owner_email="User"</w:t>
+            </w:r>
+          </w:p>
+          <w:p>
+            <w:pPr>
+              <w:ind w:left="360"/>
+            </w:pPr>
+            <w:r>
+              <w:t xml:space="preserve">UNION </w:t>
+            </w:r>
+          </w:p>
+          <w:p>
+            <w:pPr>
+              <w:ind w:left="360"/>
+            </w:pPr>
+            <w:r>
+              <w:t>SELECT item_number FROM PlayingCardGame WHERE owner_email=</w:t>
+            </w:r>
+            <w:r>
+              <w:t xml:space="preserve">= </w:t>
             </w:r>
             <w:r>
               <w:rPr>
@@ -27237,44 +27146,79 @@
           </w:p>
           <w:p>
             <w:pPr>
-              <w:rPr>
-                <w:color w:val="4F81BD" w:themeColor="accent1"/>
-              </w:rPr>
-            </w:pPr>
-            <w:r>
-              <w:rPr>
-                <w:color w:val="4F81BD" w:themeColor="accent1"/>
-              </w:rPr>
-              <w:t>INTERSECT ALL</w:t>
-            </w:r>
-          </w:p>
-          <w:p>
-            <w:r>
-              <w:rPr>
-                <w:color w:val="4F81BD" w:themeColor="accent1"/>
-              </w:rPr>
-              <w:t xml:space="preserve">SELECT </w:t>
-            </w:r>
-            <w:r>
-              <w:t xml:space="preserve">counter_party_item_number </w:t>
-            </w:r>
-            <w:r>
-              <w:rPr>
-                <w:color w:val="4F81BD" w:themeColor="accent1"/>
-              </w:rPr>
-              <w:t>AS</w:t>
-            </w:r>
-            <w:r>
-              <w:t xml:space="preserve"> 'item_number' </w:t>
-            </w:r>
-            <w:r>
-              <w:rPr>
-                <w:color w:val="4F81BD" w:themeColor="accent1"/>
-              </w:rPr>
-              <w:t>FROM</w:t>
-            </w:r>
-            <w:r>
-              <w:t xml:space="preserve"> trade );</w:t>
+              <w:ind w:left="360"/>
+            </w:pPr>
+            <w:r>
+              <w:t xml:space="preserve">UNION </w:t>
+            </w:r>
+          </w:p>
+          <w:p>
+            <w:pPr>
+              <w:ind w:left="360"/>
+            </w:pPr>
+            <w:r>
+              <w:t>SELECT item_number FROM CollectibleCardGame WHERE owner_email="user926@gatech.edu"</w:t>
+            </w:r>
+          </w:p>
+          <w:p>
+            <w:pPr>
+              <w:ind w:left="360"/>
+            </w:pPr>
+            <w:r>
+              <w:t xml:space="preserve">UNION </w:t>
+            </w:r>
+          </w:p>
+          <w:p>
+            <w:pPr>
+              <w:ind w:left="360"/>
+            </w:pPr>
+            <w:r>
+              <w:t>SELECT item_number FROM ComputerGame WHERE owner_email=</w:t>
+            </w:r>
+            <w:r>
+              <w:t xml:space="preserve">= </w:t>
+            </w:r>
+            <w:r>
+              <w:rPr>
+                <w:color w:val="F79646" w:themeColor="accent6"/>
+              </w:rPr>
+              <w:t>’$UserID’</w:t>
+            </w:r>
+          </w:p>
+          <w:p>
+            <w:pPr>
+              <w:ind w:left="360"/>
+            </w:pPr>
+            <w:r>
+              <w:t xml:space="preserve">UNION </w:t>
+            </w:r>
+          </w:p>
+          <w:p>
+            <w:pPr>
+              <w:ind w:left="360"/>
+            </w:pPr>
+            <w:r>
+              <w:t>SELECT item_number FROM VideoGame WHERE owner_email=</w:t>
+            </w:r>
+            <w:r>
+              <w:t xml:space="preserve">= </w:t>
+            </w:r>
+            <w:r>
+              <w:rPr>
+                <w:color w:val="F79646" w:themeColor="accent6"/>
+              </w:rPr>
+              <w:t>’$UserID’</w:t>
+            </w:r>
+            <w:r>
+              <w:t>) AS UserItems</w:t>
+            </w:r>
+          </w:p>
+          <w:p>
+            <w:pPr>
+              <w:ind w:left="360"/>
+            </w:pPr>
+            <w:r>
+              <w:t>INNER JOIN (SELECT counter_party_item_number FROM Trade WHERE trade_status = "PENDING") AS PendingTrades) AS PendingUserTrades;</w:t>
             </w:r>
           </w:p>
         </w:tc>
@@ -27618,6 +27562,7 @@
         <w:jc w:val="both"/>
       </w:pPr>
       <w:r>
+        <w:lastRenderedPageBreak/>
         <w:t xml:space="preserve">On click </w:t>
       </w:r>
       <w:r>
@@ -27703,7 +27648,6 @@
           </w:p>
           <w:p>
             <w:r>
-              <w:lastRenderedPageBreak/>
               <w:t>game_condition = gc_combobox.GetSelectionIndex()</w:t>
             </w:r>
           </w:p>
@@ -27782,7 +27726,6 @@
         <w:jc w:val="both"/>
       </w:pPr>
       <w:r>
-        <w:lastRenderedPageBreak/>
         <w:t>Display</w:t>
       </w:r>
       <w:r>

</xml_diff>